<commit_message>
Progres en l'informe de progres
</commit_message>
<xml_diff>
--- a/Documents/InformeProgres2_V1.docx
+++ b/Documents/InformeProgres2_V1.docx
@@ -3392,11 +3392,15 @@
       <w:pPr>
         <w:pStyle w:val="Ttulo4"/>
         <w:rPr>
-          <w:lang w:eastAsia="es-ES"/>
-        </w:rPr>
-      </w:pPr>
-      <w:r>
-        <w:rPr>
+          <w:i w:val="0"/>
+          <w:iCs w:val="0"/>
+          <w:lang w:eastAsia="es-ES"/>
+        </w:rPr>
+      </w:pPr>
+      <w:r>
+        <w:rPr>
+          <w:i w:val="0"/>
+          <w:iCs w:val="0"/>
           <w:lang w:eastAsia="es-ES"/>
         </w:rPr>
         <w:t>Paràmetres</w:t>
@@ -3620,11 +3624,15 @@
       <w:pPr>
         <w:pStyle w:val="Ttulo4"/>
         <w:rPr>
-          <w:lang w:eastAsia="es-ES"/>
-        </w:rPr>
-      </w:pPr>
-      <w:r>
-        <w:rPr>
+          <w:i w:val="0"/>
+          <w:iCs w:val="0"/>
+          <w:lang w:eastAsia="es-ES"/>
+        </w:rPr>
+      </w:pPr>
+      <w:r>
+        <w:rPr>
+          <w:i w:val="0"/>
+          <w:iCs w:val="0"/>
           <w:lang w:eastAsia="es-ES"/>
         </w:rPr>
         <w:lastRenderedPageBreak/>
@@ -3632,6 +3640,8 @@
       </w:r>
       <w:r>
         <w:rPr>
+          <w:i w:val="0"/>
+          <w:iCs w:val="0"/>
           <w:lang w:eastAsia="es-ES"/>
         </w:rPr>
         <w:t xml:space="preserve">Resultats: </w:t>
@@ -4975,7 +4985,7 @@
         <mc:AlternateContent>
           <mc:Choice Requires="wps">
             <w:drawing>
-              <wp:anchor distT="0" distB="0" distL="114300" distR="114300" simplePos="0" relativeHeight="251685888" behindDoc="0" locked="0" layoutInCell="1" allowOverlap="1" wp14:anchorId="0166CAAC" wp14:editId="4EA1BFE7">
+              <wp:anchor distT="0" distB="0" distL="114300" distR="114300" simplePos="0" relativeHeight="251685888" behindDoc="0" locked="0" layoutInCell="1" allowOverlap="1" wp14:anchorId="0166CAAC" wp14:editId="6D987A6D">
                 <wp:simplePos x="0" y="0"/>
                 <wp:positionH relativeFrom="margin">
                   <wp:posOffset>-635</wp:posOffset>
@@ -5000,7 +5010,14 @@
                         <a:prstGeom prst="rect">
                           <a:avLst/>
                         </a:prstGeom>
-                        <a:ln/>
+                        <a:ln>
+                          <a:solidFill>
+                            <a:schemeClr val="accent2">
+                              <a:lumMod val="60000"/>
+                              <a:lumOff val="40000"/>
+                            </a:schemeClr>
+                          </a:solidFill>
+                        </a:ln>
                       </wps:spPr>
                       <wps:style>
                         <a:lnRef idx="2">
@@ -5056,10 +5073,7 @@
                               </w:rPr>
                             </w:pPr>
                             <w:r>
-                              <w:t xml:space="preserve">Donades les evidencies en les Figues 3-11 podem determinar aquesta teoria com a certa. </w:t>
-                            </w:r>
-                            <w:r>
-                              <w:t xml:space="preserve">Tot i que mes epochs porten a millors resultats el cost temporal de pujar el numero de epochs no </w:t>
+                              <w:t xml:space="preserve">Donades les evidencies en les Figues 3-11 podem determinar aquesta teoria com a certa. Tot i que mes epochs porten a millors resultats el cost temporal de pujar el numero de epochs no </w:t>
                             </w:r>
                             <w:r>
                               <w:t>permetrà realitzar suficients experiments per a estudiar la resta de paràmetres.</w:t>
@@ -5071,13 +5085,7 @@
                               <w:t>Així que  q</w:t>
                             </w:r>
                             <w:r>
-                              <w:t>ueden establerts els valors</w:t>
-                            </w:r>
-                            <w:r>
-                              <w:t xml:space="preserve"> (per a test i cerca de hyperparametres)</w:t>
-                            </w:r>
-                            <w:r>
-                              <w:t>:</w:t>
+                              <w:t>ueden establerts els valors (per a test i cerca de hyperparametres):</w:t>
                             </w:r>
                           </w:p>
                           <w:p>
@@ -5089,6 +5097,7 @@
                                 <w:bCs/>
                               </w:rPr>
                             </w:pPr>
+                            <w:bookmarkStart w:id="1" w:name="_Hlk136261352"/>
                             <w:r>
                               <w:rPr>
                                 <w:rFonts w:ascii="Consolas" w:hAnsi="Consolas"/>
@@ -5098,6 +5107,7 @@
                               <w:t>Batch_size: 512</w:t>
                             </w:r>
                           </w:p>
+                          <w:bookmarkEnd w:id="1"/>
                           <w:p>
                             <w:pPr>
                               <w:jc w:val="center"/>
@@ -5139,7 +5149,7 @@
           </mc:Choice>
           <mc:Fallback>
             <w:pict>
-              <v:shape w14:anchorId="0166CAAC" id="Cuadro de texto 25" o:spid="_x0000_s1031" type="#_x0000_t202" style="position:absolute;margin-left:-.05pt;margin-top:-.2pt;width:424pt;height:139.5pt;z-index:251685888;visibility:visible;mso-wrap-style:square;mso-width-percent:0;mso-height-percent:0;mso-wrap-distance-left:9pt;mso-wrap-distance-top:0;mso-wrap-distance-right:9pt;mso-wrap-distance-bottom:0;mso-position-horizontal:absolute;mso-position-horizontal-relative:margin;mso-position-vertical:absolute;mso-position-vertical-relative:text;mso-width-percent:0;mso-height-percent:0;mso-width-relative:margin;mso-height-relative:margin;v-text-anchor:top" o:gfxdata="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" fillcolor="white [3201]" strokecolor="#4472c4 [3204]" strokeweight="1pt">
+              <v:shape w14:anchorId="0166CAAC" id="Cuadro de texto 25" o:spid="_x0000_s1031" type="#_x0000_t202" style="position:absolute;margin-left:-.05pt;margin-top:-.2pt;width:424pt;height:139.5pt;z-index:251685888;visibility:visible;mso-wrap-style:square;mso-width-percent:0;mso-height-percent:0;mso-wrap-distance-left:9pt;mso-wrap-distance-top:0;mso-wrap-distance-right:9pt;mso-wrap-distance-bottom:0;mso-position-horizontal:absolute;mso-position-horizontal-relative:margin;mso-position-vertical:absolute;mso-position-vertical-relative:text;mso-width-percent:0;mso-height-percent:0;mso-width-relative:margin;mso-height-relative:margin;v-text-anchor:top" o:gfxdata="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" fillcolor="white [3201]" strokecolor="#f4b083 [1941]" strokeweight="1pt">
                 <v:textbox>
                   <w:txbxContent>
                     <w:p>
@@ -5180,10 +5190,7 @@
                         </w:rPr>
                       </w:pPr>
                       <w:r>
-                        <w:t xml:space="preserve">Donades les evidencies en les Figues 3-11 podem determinar aquesta teoria com a certa. </w:t>
-                      </w:r>
-                      <w:r>
-                        <w:t xml:space="preserve">Tot i que mes epochs porten a millors resultats el cost temporal de pujar el numero de epochs no </w:t>
+                        <w:t xml:space="preserve">Donades les evidencies en les Figues 3-11 podem determinar aquesta teoria com a certa. Tot i que mes epochs porten a millors resultats el cost temporal de pujar el numero de epochs no </w:t>
                       </w:r>
                       <w:r>
                         <w:t>permetrà realitzar suficients experiments per a estudiar la resta de paràmetres.</w:t>
@@ -5195,13 +5202,7 @@
                         <w:t>Així que  q</w:t>
                       </w:r>
                       <w:r>
-                        <w:t>ueden establerts els valors</w:t>
-                      </w:r>
-                      <w:r>
-                        <w:t xml:space="preserve"> (per a test i cerca de hyperparametres)</w:t>
-                      </w:r>
-                      <w:r>
-                        <w:t>:</w:t>
+                        <w:t>ueden establerts els valors (per a test i cerca de hyperparametres):</w:t>
                       </w:r>
                     </w:p>
                     <w:p>
@@ -5213,6 +5214,7 @@
                           <w:bCs/>
                         </w:rPr>
                       </w:pPr>
+                      <w:bookmarkStart w:id="2" w:name="_Hlk136261352"/>
                       <w:r>
                         <w:rPr>
                           <w:rFonts w:ascii="Consolas" w:hAnsi="Consolas"/>
@@ -5222,6 +5224,7 @@
                         <w:t>Batch_size: 512</w:t>
                       </w:r>
                     </w:p>
+                    <w:bookmarkEnd w:id="2"/>
                     <w:p>
                       <w:pPr>
                         <w:jc w:val="center"/>
@@ -5534,25 +5537,7 @@
                                 <w:i/>
                                 <w:iCs/>
                               </w:rPr>
-                              <w:t>Teoria 2: Els valors de</w:t>
-                            </w:r>
-                            <w:r>
-                              <w:rPr>
-                                <w:b/>
-                                <w:bCs/>
-                                <w:i/>
-                                <w:iCs/>
-                              </w:rPr>
-                              <w:t xml:space="preserve"> lr petits donen</w:t>
-                            </w:r>
-                            <w:r>
-                              <w:rPr>
-                                <w:b/>
-                                <w:bCs/>
-                                <w:i/>
-                                <w:iCs/>
-                              </w:rPr>
-                              <w:t xml:space="preserve"> mals resultats perquè els falta temps/epochs per entrenar. Si augmenta el numero de epochs la val_loss del model disminuirà.</w:t>
+                              <w:t>Teoria 2: Els valors de lr petits donen mals resultats perquè els falta temps/epochs per entrenar. Si augmenta el numero de epochs la val_loss del model disminuirà.</w:t>
                             </w:r>
                           </w:p>
                           <w:p/>
@@ -5598,25 +5583,7 @@
                           <w:i/>
                           <w:iCs/>
                         </w:rPr>
-                        <w:t>Teoria 2: Els valors de</w:t>
-                      </w:r>
-                      <w:r>
-                        <w:rPr>
-                          <w:b/>
-                          <w:bCs/>
-                          <w:i/>
-                          <w:iCs/>
-                        </w:rPr>
-                        <w:t xml:space="preserve"> lr petits donen</w:t>
-                      </w:r>
-                      <w:r>
-                        <w:rPr>
-                          <w:b/>
-                          <w:bCs/>
-                          <w:i/>
-                          <w:iCs/>
-                        </w:rPr>
-                        <w:t xml:space="preserve"> mals resultats perquè els falta temps/epochs per entrenar. Si augmenta el numero de epochs la val_loss del model disminuirà.</w:t>
+                        <w:t>Teoria 2: Els valors de lr petits donen mals resultats perquè els falta temps/epochs per entrenar. Si augmenta el numero de epochs la val_loss del model disminuirà.</w:t>
                       </w:r>
                     </w:p>
                     <w:p/>
@@ -5842,14 +5809,254 @@
         <w:jc w:val="both"/>
       </w:pPr>
       <w:r>
+        <w:rPr>
+          <w:noProof/>
+        </w:rPr>
+        <mc:AlternateContent>
+          <mc:Choice Requires="wps">
+            <w:drawing>
+              <wp:anchor distT="0" distB="0" distL="114300" distR="114300" simplePos="0" relativeHeight="251688960" behindDoc="0" locked="0" layoutInCell="1" allowOverlap="1" wp14:anchorId="2C16F3AA" wp14:editId="427611F2">
+                <wp:simplePos x="0" y="0"/>
+                <wp:positionH relativeFrom="margin">
+                  <wp:posOffset>-635</wp:posOffset>
+                </wp:positionH>
+                <wp:positionV relativeFrom="paragraph">
+                  <wp:posOffset>2275205</wp:posOffset>
+                </wp:positionV>
+                <wp:extent cx="5648960" cy="476250"/>
+                <wp:effectExtent l="0" t="0" r="8890" b="0"/>
+                <wp:wrapTopAndBottom/>
+                <wp:docPr id="20" name="Cuadro de texto 20"/>
+                <wp:cNvGraphicFramePr/>
+                <a:graphic xmlns:a="http://schemas.openxmlformats.org/drawingml/2006/main">
+                  <a:graphicData uri="http://schemas.microsoft.com/office/word/2010/wordprocessingShape">
+                    <wps:wsp>
+                      <wps:cNvSpPr txBox="1"/>
+                      <wps:spPr>
+                        <a:xfrm>
+                          <a:off x="0" y="0"/>
+                          <a:ext cx="5648960" cy="476250"/>
+                        </a:xfrm>
+                        <a:prstGeom prst="rect">
+                          <a:avLst/>
+                        </a:prstGeom>
+                        <a:solidFill>
+                          <a:prstClr val="white"/>
+                        </a:solidFill>
+                        <a:ln>
+                          <a:noFill/>
+                        </a:ln>
+                      </wps:spPr>
+                      <wps:txbx>
+                        <w:txbxContent>
+                          <w:p>
+                            <w:pPr>
+                              <w:pStyle w:val="Descripcin"/>
+                              <w:rPr>
+                                <w:noProof/>
+                              </w:rPr>
+                            </w:pPr>
+                            <w:r>
+                              <w:t xml:space="preserve">Figura 14: </w:t>
+                            </w:r>
+                            <w:r>
+                              <w:t>Gràfic base dels paràmetres d’un sweep.</w:t>
+                            </w:r>
+                            <w:r>
+                              <w:t xml:space="preserve"> Parteix d’un batch_size fixe i mostra l’efecte de les epochs i el runtime a la mètrica val_loss. Es pot veure clarament la correlació inversa/negativa entre els dos paràmetres i la mètrica val_loss, on un valor mes gran de epochs o runtime resulta en un valor menor de val_loss. </w:t>
+                            </w:r>
+                          </w:p>
+                        </w:txbxContent>
+                      </wps:txbx>
+                      <wps:bodyPr rot="0" spcFirstLastPara="0" vertOverflow="overflow" horzOverflow="overflow" vert="horz" wrap="square" lIns="0" tIns="0" rIns="0" bIns="0" numCol="1" spcCol="0" rtlCol="0" fromWordArt="0" anchor="t" anchorCtr="0" forceAA="0" compatLnSpc="1">
+                        <a:prstTxWarp prst="textNoShape">
+                          <a:avLst/>
+                        </a:prstTxWarp>
+                        <a:noAutofit/>
+                      </wps:bodyPr>
+                    </wps:wsp>
+                  </a:graphicData>
+                </a:graphic>
+                <wp14:sizeRelV relativeFrom="margin">
+                  <wp14:pctHeight>0</wp14:pctHeight>
+                </wp14:sizeRelV>
+              </wp:anchor>
+            </w:drawing>
+          </mc:Choice>
+          <mc:Fallback>
+            <w:pict>
+              <v:shape w14:anchorId="2C16F3AA" id="Cuadro de texto 20" o:spid="_x0000_s1033" type="#_x0000_t202" style="position:absolute;left:0;text-align:left;margin-left:-.05pt;margin-top:179.15pt;width:444.8pt;height:37.5pt;z-index:251688960;visibility:visible;mso-wrap-style:square;mso-height-percent:0;mso-wrap-distance-left:9pt;mso-wrap-distance-top:0;mso-wrap-distance-right:9pt;mso-wrap-distance-bottom:0;mso-position-horizontal:absolute;mso-position-horizontal-relative:margin;mso-position-vertical:absolute;mso-position-vertical-relative:text;mso-height-percent:0;mso-height-relative:margin;v-text-anchor:top" o:gfxdata="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" stroked="f">
+                <v:textbox inset="0,0,0,0">
+                  <w:txbxContent>
+                    <w:p>
+                      <w:pPr>
+                        <w:pStyle w:val="Descripcin"/>
+                        <w:rPr>
+                          <w:noProof/>
+                        </w:rPr>
+                      </w:pPr>
+                      <w:r>
+                        <w:t xml:space="preserve">Figura 14: </w:t>
+                      </w:r>
+                      <w:r>
+                        <w:t>Gràfic base dels paràmetres d’un sweep.</w:t>
+                      </w:r>
+                      <w:r>
+                        <w:t xml:space="preserve"> Parteix d’un batch_size fixe i mostra l’efecte de les epochs i el runtime a la mètrica val_loss. Es pot veure clarament la correlació inversa/negativa entre els dos paràmetres i la mètrica val_loss, on un valor mes gran de epochs o runtime resulta en un valor menor de val_loss. </w:t>
+                      </w:r>
+                    </w:p>
+                  </w:txbxContent>
+                </v:textbox>
+                <w10:wrap type="topAndBottom" anchorx="margin"/>
+              </v:shape>
+            </w:pict>
+          </mc:Fallback>
+        </mc:AlternateContent>
+      </w:r>
+      <w:r>
+        <w:rPr>
+          <w:noProof/>
+        </w:rPr>
+        <w:drawing>
+          <wp:anchor distT="0" distB="0" distL="114300" distR="114300" simplePos="0" relativeHeight="251686912" behindDoc="0" locked="0" layoutInCell="1" allowOverlap="1" wp14:anchorId="6B238133" wp14:editId="1D227449">
+            <wp:simplePos x="0" y="0"/>
+            <wp:positionH relativeFrom="margin">
+              <wp:posOffset>-635</wp:posOffset>
+            </wp:positionH>
+            <wp:positionV relativeFrom="paragraph">
+              <wp:posOffset>509905</wp:posOffset>
+            </wp:positionV>
+            <wp:extent cx="5648960" cy="1708150"/>
+            <wp:effectExtent l="0" t="0" r="8890" b="6350"/>
+            <wp:wrapTopAndBottom/>
+            <wp:docPr id="19" name="Imagen 19"/>
+            <wp:cNvGraphicFramePr>
+              <a:graphicFrameLocks xmlns:a="http://schemas.openxmlformats.org/drawingml/2006/main" noChangeAspect="1"/>
+            </wp:cNvGraphicFramePr>
+            <a:graphic xmlns:a="http://schemas.openxmlformats.org/drawingml/2006/main">
+              <a:graphicData uri="http://schemas.openxmlformats.org/drawingml/2006/picture">
+                <pic:pic xmlns:pic="http://schemas.openxmlformats.org/drawingml/2006/picture">
+                  <pic:nvPicPr>
+                    <pic:cNvPr id="0" name="Picture 1"/>
+                    <pic:cNvPicPr>
+                      <a:picLocks noChangeAspect="1" noChangeArrowheads="1"/>
+                    </pic:cNvPicPr>
+                  </pic:nvPicPr>
+                  <pic:blipFill>
+                    <a:blip r:embed="rId23" cstate="print">
+                      <a:extLst>
+                        <a:ext uri="{28A0092B-C50C-407E-A947-70E740481C1C}">
+                          <a14:useLocalDpi xmlns:a14="http://schemas.microsoft.com/office/drawing/2010/main" val="0"/>
+                        </a:ext>
+                      </a:extLst>
+                    </a:blip>
+                    <a:srcRect/>
+                    <a:stretch>
+                      <a:fillRect/>
+                    </a:stretch>
+                  </pic:blipFill>
+                  <pic:spPr bwMode="auto">
+                    <a:xfrm>
+                      <a:off x="0" y="0"/>
+                      <a:ext cx="5648960" cy="1708150"/>
+                    </a:xfrm>
+                    <a:prstGeom prst="rect">
+                      <a:avLst/>
+                    </a:prstGeom>
+                    <a:noFill/>
+                    <a:ln>
+                      <a:noFill/>
+                    </a:ln>
+                  </pic:spPr>
+                </pic:pic>
+              </a:graphicData>
+            </a:graphic>
+          </wp:anchor>
+        </w:drawing>
+      </w:r>
+      <w:r>
         <w:t xml:space="preserve">Amb aquesta selecció s’espera obtenir evidencia sobre si amb mes epochs podem arribar als mateixos resultats que obtenim usant un lr de 0.001 amb 22 epochs. </w:t>
       </w:r>
     </w:p>
     <w:p>
       <w:pPr>
+        <w:keepNext/>
         <w:jc w:val="both"/>
       </w:pPr>
       <w:r>
+        <w:rPr>
+          <w:noProof/>
+        </w:rPr>
+        <w:drawing>
+          <wp:inline distT="0" distB="0" distL="0" distR="0" wp14:anchorId="45A9B358" wp14:editId="5A826B1A">
+            <wp:extent cx="5397500" cy="2209800"/>
+            <wp:effectExtent l="0" t="0" r="0" b="0"/>
+            <wp:docPr id="27" name="Imagen 27"/>
+            <wp:cNvGraphicFramePr>
+              <a:graphicFrameLocks xmlns:a="http://schemas.openxmlformats.org/drawingml/2006/main" noChangeAspect="1"/>
+            </wp:cNvGraphicFramePr>
+            <a:graphic xmlns:a="http://schemas.openxmlformats.org/drawingml/2006/main">
+              <a:graphicData uri="http://schemas.openxmlformats.org/drawingml/2006/picture">
+                <pic:pic xmlns:pic="http://schemas.openxmlformats.org/drawingml/2006/picture">
+                  <pic:nvPicPr>
+                    <pic:cNvPr id="0" name="Picture 3"/>
+                    <pic:cNvPicPr>
+                      <a:picLocks noChangeAspect="1" noChangeArrowheads="1"/>
+                    </pic:cNvPicPr>
+                  </pic:nvPicPr>
+                  <pic:blipFill>
+                    <a:blip r:embed="rId24" cstate="print">
+                      <a:extLst>
+                        <a:ext uri="{28A0092B-C50C-407E-A947-70E740481C1C}">
+                          <a14:useLocalDpi xmlns:a14="http://schemas.microsoft.com/office/drawing/2010/main" val="0"/>
+                        </a:ext>
+                      </a:extLst>
+                    </a:blip>
+                    <a:srcRect/>
+                    <a:stretch>
+                      <a:fillRect/>
+                    </a:stretch>
+                  </pic:blipFill>
+                  <pic:spPr bwMode="auto">
+                    <a:xfrm>
+                      <a:off x="0" y="0"/>
+                      <a:ext cx="5397500" cy="2209800"/>
+                    </a:xfrm>
+                    <a:prstGeom prst="rect">
+                      <a:avLst/>
+                    </a:prstGeom>
+                    <a:noFill/>
+                    <a:ln>
+                      <a:noFill/>
+                    </a:ln>
+                  </pic:spPr>
+                </pic:pic>
+              </a:graphicData>
+            </a:graphic>
+          </wp:inline>
+        </w:drawing>
+      </w:r>
+    </w:p>
+    <w:p>
+      <w:pPr>
+        <w:pStyle w:val="Descripcin"/>
+        <w:jc w:val="both"/>
+      </w:pPr>
+      <w:r>
+        <w:t xml:space="preserve">Figura 15: </w:t>
+      </w:r>
+      <w:r>
+        <w:t>Gràfica de la evolució temporal de val_loss durant les epochs de l’entrenament dels models. L’eix de les y’s esta en una escala logarítmica per visualitzar millor la etapa de estabilització dels models en el que val_loss varia molt mes lent.</w:t>
+      </w:r>
+      <w:r>
+        <w:t xml:space="preserve"> Queden representada la mitja per els millors models de cada valor de lr. S’observen dos conceptes importants, la velocitat per arribar a la convergència dels valors de lr = 0.001i la major estabilitat dels models amb lr = 0.0001. </w:t>
+      </w:r>
+    </w:p>
+    <w:p>
+      <w:pPr>
+        <w:jc w:val="both"/>
+      </w:pPr>
+      <w:r>
         <w:t xml:space="preserve"> </w:t>
       </w:r>
     </w:p>
@@ -5877,6 +6084,391 @@
       <w:pPr>
         <w:jc w:val="both"/>
       </w:pPr>
+      <w:r>
+        <w:rPr>
+          <w:rFonts w:ascii="Times New Roman" w:hAnsi="Times New Roman" w:cs="Times New Roman"/>
+          <w:noProof/>
+          <w:sz w:val="24"/>
+          <w:szCs w:val="24"/>
+          <w:lang w:val="es-ES" w:eastAsia="es-ES"/>
+        </w:rPr>
+        <w:lastRenderedPageBreak/>
+        <mc:AlternateContent>
+          <mc:Choice Requires="wps">
+            <w:drawing>
+              <wp:anchor distT="0" distB="0" distL="114300" distR="114300" simplePos="0" relativeHeight="251691008" behindDoc="0" locked="0" layoutInCell="1" allowOverlap="1" wp14:anchorId="28C10D5A" wp14:editId="523EF593">
+                <wp:simplePos x="0" y="0"/>
+                <wp:positionH relativeFrom="margin">
+                  <wp:align>center</wp:align>
+                </wp:positionH>
+                <wp:positionV relativeFrom="paragraph">
+                  <wp:posOffset>183515</wp:posOffset>
+                </wp:positionV>
+                <wp:extent cx="5162550" cy="1955800"/>
+                <wp:effectExtent l="0" t="0" r="19050" b="25400"/>
+                <wp:wrapNone/>
+                <wp:docPr id="23" name="Cuadro de texto 23"/>
+                <wp:cNvGraphicFramePr/>
+                <a:graphic xmlns:a="http://schemas.openxmlformats.org/drawingml/2006/main">
+                  <a:graphicData uri="http://schemas.microsoft.com/office/word/2010/wordprocessingShape">
+                    <wps:wsp>
+                      <wps:cNvSpPr txBox="1"/>
+                      <wps:spPr>
+                        <a:xfrm>
+                          <a:off x="0" y="0"/>
+                          <a:ext cx="5162550" cy="1955800"/>
+                        </a:xfrm>
+                        <a:prstGeom prst="rect">
+                          <a:avLst/>
+                        </a:prstGeom>
+                        <a:ln>
+                          <a:solidFill>
+                            <a:schemeClr val="accent2">
+                              <a:lumMod val="60000"/>
+                              <a:lumOff val="40000"/>
+                            </a:schemeClr>
+                          </a:solidFill>
+                        </a:ln>
+                      </wps:spPr>
+                      <wps:style>
+                        <a:lnRef idx="2">
+                          <a:schemeClr val="accent1"/>
+                        </a:lnRef>
+                        <a:fillRef idx="1">
+                          <a:schemeClr val="lt1"/>
+                        </a:fillRef>
+                        <a:effectRef idx="0">
+                          <a:schemeClr val="accent1"/>
+                        </a:effectRef>
+                        <a:fontRef idx="minor">
+                          <a:schemeClr val="dk1"/>
+                        </a:fontRef>
+                      </wps:style>
+                      <wps:txbx>
+                        <w:txbxContent>
+                          <w:p>
+                            <w:pPr>
+                              <w:jc w:val="both"/>
+                              <w:rPr>
+                                <w:b/>
+                                <w:bCs/>
+                                <w:i/>
+                                <w:iCs/>
+                              </w:rPr>
+                            </w:pPr>
+                            <w:r>
+                              <w:rPr>
+                                <w:b/>
+                                <w:bCs/>
+                                <w:i/>
+                                <w:iCs/>
+                              </w:rPr>
+                              <w:t>Teoria 2: Si augmenta el numero de epochs la val_loss del model disminuirà</w:t>
+                            </w:r>
+                            <w:r>
+                              <w:rPr>
+                                <w:b/>
+                                <w:bCs/>
+                                <w:i/>
+                                <w:iCs/>
+                              </w:rPr>
+                              <w:t xml:space="preserve"> per valors de lr menors</w:t>
+                            </w:r>
+                            <w:r>
+                              <w:rPr>
+                                <w:b/>
+                                <w:bCs/>
+                                <w:i/>
+                                <w:iCs/>
+                              </w:rPr>
+                              <w:t>.</w:t>
+                            </w:r>
+                          </w:p>
+                          <w:p>
+                            <w:pPr>
+                              <w:jc w:val="both"/>
+                            </w:pPr>
+                            <w:r>
+                              <w:t>La teoria queda confirmada</w:t>
+                            </w:r>
+                            <w:r>
+                              <w:t xml:space="preserve"> com redactat en la Figura 14.</w:t>
+                            </w:r>
+                            <w:r>
+                              <w:t xml:space="preserve"> </w:t>
+                            </w:r>
+                            <w:r>
+                              <w:t>D</w:t>
+                            </w:r>
+                            <w:r>
+                              <w:t>it això</w:t>
+                            </w:r>
+                            <w:r>
+                              <w:t xml:space="preserve"> els models amb</w:t>
+                            </w:r>
+                            <w:r>
+                              <w:t xml:space="preserve"> </w:t>
+                            </w:r>
+                            <w:r>
+                              <w:t>el valor de lr = 0.001 i  0.0001 convergeixen en valors de val_loss molt pròxims com es pot veure en la Figura 15</w:t>
+                            </w:r>
+                            <w:r>
+                              <w:t>.</w:t>
+                            </w:r>
+                          </w:p>
+                          <w:p>
+                            <w:pPr>
+                              <w:jc w:val="both"/>
+                            </w:pPr>
+                            <w:r>
+                              <w:t xml:space="preserve">En conclusió es mantindrà el valor de lr = 0.001 per el seu rendiment (temporal) en comparació amb lr = 0.0001. S’estableix el valor de lr per els testos: </w:t>
+                            </w:r>
+                          </w:p>
+                          <w:p>
+                            <w:pPr>
+                              <w:jc w:val="center"/>
+                              <w:rPr>
+                                <w:rFonts w:ascii="Consolas" w:hAnsi="Consolas"/>
+                                <w:b/>
+                                <w:bCs/>
+                              </w:rPr>
+                            </w:pPr>
+                            <w:r>
+                              <w:rPr>
+                                <w:rFonts w:ascii="Consolas" w:hAnsi="Consolas"/>
+                                <w:b/>
+                                <w:bCs/>
+                              </w:rPr>
+                              <w:t>lr</w:t>
+                            </w:r>
+                            <w:r>
+                              <w:rPr>
+                                <w:rFonts w:ascii="Consolas" w:hAnsi="Consolas"/>
+                                <w:b/>
+                                <w:bCs/>
+                              </w:rPr>
+                              <w:t xml:space="preserve">: </w:t>
+                            </w:r>
+                            <w:r>
+                              <w:rPr>
+                                <w:rFonts w:ascii="Consolas" w:hAnsi="Consolas"/>
+                                <w:b/>
+                                <w:bCs/>
+                              </w:rPr>
+                              <w:t>0.001</w:t>
+                            </w:r>
+                          </w:p>
+                          <w:p>
+                            <w:pPr>
+                              <w:jc w:val="both"/>
+                            </w:pPr>
+                          </w:p>
+                          <w:p>
+                            <w:pPr>
+                              <w:jc w:val="both"/>
+                            </w:pPr>
+                          </w:p>
+                          <w:p>
+                            <w:pPr>
+                              <w:jc w:val="both"/>
+                              <w:rPr>
+                                <w:b/>
+                                <w:bCs/>
+                                <w:i/>
+                                <w:iCs/>
+                              </w:rPr>
+                            </w:pPr>
+                          </w:p>
+                          <w:p>
+                            <w:pPr>
+                              <w:jc w:val="both"/>
+                              <w:rPr>
+                                <w:b/>
+                                <w:bCs/>
+                                <w:i/>
+                                <w:iCs/>
+                              </w:rPr>
+                            </w:pPr>
+                          </w:p>
+                          <w:p/>
+                        </w:txbxContent>
+                      </wps:txbx>
+                      <wps:bodyPr rot="0" spcFirstLastPara="0" vertOverflow="clip" horzOverflow="clip" vert="horz" wrap="square" lIns="91440" tIns="45720" rIns="91440" bIns="45720" numCol="1" spcCol="0" rtlCol="0" fromWordArt="0" anchor="t" anchorCtr="0" forceAA="0" compatLnSpc="1">
+                        <a:prstTxWarp prst="textNoShape">
+                          <a:avLst/>
+                        </a:prstTxWarp>
+                        <a:noAutofit/>
+                      </wps:bodyPr>
+                    </wps:wsp>
+                  </a:graphicData>
+                </a:graphic>
+                <wp14:sizeRelH relativeFrom="page">
+                  <wp14:pctWidth>0</wp14:pctWidth>
+                </wp14:sizeRelH>
+                <wp14:sizeRelV relativeFrom="margin">
+                  <wp14:pctHeight>0</wp14:pctHeight>
+                </wp14:sizeRelV>
+              </wp:anchor>
+            </w:drawing>
+          </mc:Choice>
+          <mc:Fallback>
+            <w:pict>
+              <v:shape w14:anchorId="28C10D5A" id="Cuadro de texto 23" o:spid="_x0000_s1034" type="#_x0000_t202" style="position:absolute;left:0;text-align:left;margin-left:0;margin-top:14.45pt;width:406.5pt;height:154pt;z-index:251691008;visibility:visible;mso-wrap-style:square;mso-width-percent:0;mso-height-percent:0;mso-wrap-distance-left:9pt;mso-wrap-distance-top:0;mso-wrap-distance-right:9pt;mso-wrap-distance-bottom:0;mso-position-horizontal:center;mso-position-horizontal-relative:margin;mso-position-vertical:absolute;mso-position-vertical-relative:text;mso-width-percent:0;mso-height-percent:0;mso-width-relative:page;mso-height-relative:margin;v-text-anchor:top" o:gfxdata="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" fillcolor="white [3201]" strokecolor="#f4b083 [1941]" strokeweight="1pt">
+                <v:textbox>
+                  <w:txbxContent>
+                    <w:p>
+                      <w:pPr>
+                        <w:jc w:val="both"/>
+                        <w:rPr>
+                          <w:b/>
+                          <w:bCs/>
+                          <w:i/>
+                          <w:iCs/>
+                        </w:rPr>
+                      </w:pPr>
+                      <w:r>
+                        <w:rPr>
+                          <w:b/>
+                          <w:bCs/>
+                          <w:i/>
+                          <w:iCs/>
+                        </w:rPr>
+                        <w:t>Teoria 2: Si augmenta el numero de epochs la val_loss del model disminuirà</w:t>
+                      </w:r>
+                      <w:r>
+                        <w:rPr>
+                          <w:b/>
+                          <w:bCs/>
+                          <w:i/>
+                          <w:iCs/>
+                        </w:rPr>
+                        <w:t xml:space="preserve"> per valors de lr menors</w:t>
+                      </w:r>
+                      <w:r>
+                        <w:rPr>
+                          <w:b/>
+                          <w:bCs/>
+                          <w:i/>
+                          <w:iCs/>
+                        </w:rPr>
+                        <w:t>.</w:t>
+                      </w:r>
+                    </w:p>
+                    <w:p>
+                      <w:pPr>
+                        <w:jc w:val="both"/>
+                      </w:pPr>
+                      <w:r>
+                        <w:t>La teoria queda confirmada</w:t>
+                      </w:r>
+                      <w:r>
+                        <w:t xml:space="preserve"> com redactat en la Figura 14.</w:t>
+                      </w:r>
+                      <w:r>
+                        <w:t xml:space="preserve"> </w:t>
+                      </w:r>
+                      <w:r>
+                        <w:t>D</w:t>
+                      </w:r>
+                      <w:r>
+                        <w:t>it això</w:t>
+                      </w:r>
+                      <w:r>
+                        <w:t xml:space="preserve"> els models amb</w:t>
+                      </w:r>
+                      <w:r>
+                        <w:t xml:space="preserve"> </w:t>
+                      </w:r>
+                      <w:r>
+                        <w:t>el valor de lr = 0.001 i  0.0001 convergeixen en valors de val_loss molt pròxims com es pot veure en la Figura 15</w:t>
+                      </w:r>
+                      <w:r>
+                        <w:t>.</w:t>
+                      </w:r>
+                    </w:p>
+                    <w:p>
+                      <w:pPr>
+                        <w:jc w:val="both"/>
+                      </w:pPr>
+                      <w:r>
+                        <w:t xml:space="preserve">En conclusió es mantindrà el valor de lr = 0.001 per el seu rendiment (temporal) en comparació amb lr = 0.0001. S’estableix el valor de lr per els testos: </w:t>
+                      </w:r>
+                    </w:p>
+                    <w:p>
+                      <w:pPr>
+                        <w:jc w:val="center"/>
+                        <w:rPr>
+                          <w:rFonts w:ascii="Consolas" w:hAnsi="Consolas"/>
+                          <w:b/>
+                          <w:bCs/>
+                        </w:rPr>
+                      </w:pPr>
+                      <w:r>
+                        <w:rPr>
+                          <w:rFonts w:ascii="Consolas" w:hAnsi="Consolas"/>
+                          <w:b/>
+                          <w:bCs/>
+                        </w:rPr>
+                        <w:t>lr</w:t>
+                      </w:r>
+                      <w:r>
+                        <w:rPr>
+                          <w:rFonts w:ascii="Consolas" w:hAnsi="Consolas"/>
+                          <w:b/>
+                          <w:bCs/>
+                        </w:rPr>
+                        <w:t xml:space="preserve">: </w:t>
+                      </w:r>
+                      <w:r>
+                        <w:rPr>
+                          <w:rFonts w:ascii="Consolas" w:hAnsi="Consolas"/>
+                          <w:b/>
+                          <w:bCs/>
+                        </w:rPr>
+                        <w:t>0.001</w:t>
+                      </w:r>
+                    </w:p>
+                    <w:p>
+                      <w:pPr>
+                        <w:jc w:val="both"/>
+                      </w:pPr>
+                    </w:p>
+                    <w:p>
+                      <w:pPr>
+                        <w:jc w:val="both"/>
+                      </w:pPr>
+                    </w:p>
+                    <w:p>
+                      <w:pPr>
+                        <w:jc w:val="both"/>
+                        <w:rPr>
+                          <w:b/>
+                          <w:bCs/>
+                          <w:i/>
+                          <w:iCs/>
+                        </w:rPr>
+                      </w:pPr>
+                    </w:p>
+                    <w:p>
+                      <w:pPr>
+                        <w:jc w:val="both"/>
+                        <w:rPr>
+                          <w:b/>
+                          <w:bCs/>
+                          <w:i/>
+                          <w:iCs/>
+                        </w:rPr>
+                      </w:pPr>
+                    </w:p>
+                    <w:p/>
+                  </w:txbxContent>
+                </v:textbox>
+                <w10:wrap anchorx="margin"/>
+              </v:shape>
+            </w:pict>
+          </mc:Fallback>
+        </mc:AlternateContent>
+      </w:r>
     </w:p>
     <w:p>
       <w:pPr>
@@ -5897,6 +6489,403 @@
       <w:pPr>
         <w:jc w:val="both"/>
       </w:pPr>
+    </w:p>
+    <w:p>
+      <w:pPr>
+        <w:jc w:val="both"/>
+      </w:pPr>
+    </w:p>
+    <w:p>
+      <w:pPr>
+        <w:jc w:val="both"/>
+      </w:pPr>
+    </w:p>
+    <w:p>
+      <w:pPr>
+        <w:jc w:val="both"/>
+      </w:pPr>
+    </w:p>
+    <w:p>
+      <w:pPr>
+        <w:pStyle w:val="Ttulo4"/>
+        <w:rPr>
+          <w:i w:val="0"/>
+          <w:iCs w:val="0"/>
+        </w:rPr>
+      </w:pPr>
+      <w:r>
+        <w:rPr>
+          <w:i w:val="0"/>
+          <w:iCs w:val="0"/>
+        </w:rPr>
+        <w:t>Conclusions:</w:t>
+      </w:r>
+    </w:p>
+    <w:p>
+      <w:pPr>
+        <w:jc w:val="both"/>
+      </w:pPr>
+      <w:r>
+        <w:t xml:space="preserve">Tal i com s’ha establert en les Teories 1-2 els valors de batch_size, epochs, i lr queden fixats per a la </w:t>
+      </w:r>
+      <w:r>
+        <w:t>següent</w:t>
+      </w:r>
+      <w:r>
+        <w:t xml:space="preserve"> etapa del projecte. </w:t>
+      </w:r>
+      <w:r>
+        <w:t xml:space="preserve">En conclusió aquests valors han sigut escollits per una raons essencial, l’equilibri entre bons resultats i temps d’entrenament baixos. Es considerarà realitzar certs experiments futurs amb valors mes costosos temporalment per a millorar els resultats, com ara valors de epochs mes grans o lr mes petits ja que com demostrat en les Figures 14-15 donen resultats mes estables a canvi de temps d’execució mes llargs. </w:t>
+      </w:r>
+    </w:p>
+    <w:p>
+      <w:pPr>
+        <w:jc w:val="both"/>
+      </w:pPr>
+      <w:r>
+        <w:rPr>
+          <w:rFonts w:ascii="Times New Roman" w:hAnsi="Times New Roman" w:cs="Times New Roman"/>
+          <w:noProof/>
+          <w:sz w:val="24"/>
+          <w:szCs w:val="24"/>
+          <w:lang w:val="es-ES" w:eastAsia="es-ES"/>
+        </w:rPr>
+        <mc:AlternateContent>
+          <mc:Choice Requires="wps">
+            <w:drawing>
+              <wp:anchor distT="0" distB="0" distL="114300" distR="114300" simplePos="0" relativeHeight="251693056" behindDoc="0" locked="0" layoutInCell="1" allowOverlap="1" wp14:anchorId="49860801" wp14:editId="162397EA">
+                <wp:simplePos x="0" y="0"/>
+                <wp:positionH relativeFrom="margin">
+                  <wp:posOffset>995045</wp:posOffset>
+                </wp:positionH>
+                <wp:positionV relativeFrom="paragraph">
+                  <wp:posOffset>12065</wp:posOffset>
+                </wp:positionV>
+                <wp:extent cx="3390900" cy="977900"/>
+                <wp:effectExtent l="0" t="0" r="19050" b="12700"/>
+                <wp:wrapNone/>
+                <wp:docPr id="28" name="Cuadro de texto 28"/>
+                <wp:cNvGraphicFramePr/>
+                <a:graphic xmlns:a="http://schemas.openxmlformats.org/drawingml/2006/main">
+                  <a:graphicData uri="http://schemas.microsoft.com/office/word/2010/wordprocessingShape">
+                    <wps:wsp>
+                      <wps:cNvSpPr txBox="1"/>
+                      <wps:spPr>
+                        <a:xfrm>
+                          <a:off x="0" y="0"/>
+                          <a:ext cx="3390900" cy="977900"/>
+                        </a:xfrm>
+                        <a:prstGeom prst="rect">
+                          <a:avLst/>
+                        </a:prstGeom>
+                        <a:ln>
+                          <a:solidFill>
+                            <a:schemeClr val="accent2">
+                              <a:lumMod val="60000"/>
+                              <a:lumOff val="40000"/>
+                            </a:schemeClr>
+                          </a:solidFill>
+                        </a:ln>
+                      </wps:spPr>
+                      <wps:style>
+                        <a:lnRef idx="2">
+                          <a:schemeClr val="accent1"/>
+                        </a:lnRef>
+                        <a:fillRef idx="1">
+                          <a:schemeClr val="lt1"/>
+                        </a:fillRef>
+                        <a:effectRef idx="0">
+                          <a:schemeClr val="accent1"/>
+                        </a:effectRef>
+                        <a:fontRef idx="minor">
+                          <a:schemeClr val="dk1"/>
+                        </a:fontRef>
+                      </wps:style>
+                      <wps:txbx>
+                        <w:txbxContent>
+                          <w:p>
+                            <w:pPr>
+                              <w:jc w:val="both"/>
+                              <w:rPr>
+                                <w:b/>
+                                <w:bCs/>
+                                <w:i/>
+                                <w:iCs/>
+                              </w:rPr>
+                            </w:pPr>
+                            <w:r>
+                              <w:rPr>
+                                <w:b/>
+                                <w:bCs/>
+                                <w:i/>
+                                <w:iCs/>
+                              </w:rPr>
+                              <w:t>Valors definitius per a la realització de l’objectiu O4.3:</w:t>
+                            </w:r>
+                          </w:p>
+                          <w:p>
+                            <w:pPr>
+                              <w:pStyle w:val="Prrafodelista"/>
+                              <w:numPr>
+                                <w:ilvl w:val="0"/>
+                                <w:numId w:val="20"/>
+                              </w:numPr>
+                              <w:rPr>
+                                <w:rFonts w:ascii="Consolas" w:hAnsi="Consolas"/>
+                                <w:b/>
+                                <w:bCs/>
+                              </w:rPr>
+                            </w:pPr>
+                            <w:r>
+                              <w:rPr>
+                                <w:rFonts w:ascii="Consolas" w:hAnsi="Consolas"/>
+                                <w:b/>
+                                <w:bCs/>
+                              </w:rPr>
+                              <w:t>Batch_size: 512</w:t>
+                            </w:r>
+                          </w:p>
+                          <w:p>
+                            <w:pPr>
+                              <w:pStyle w:val="Prrafodelista"/>
+                              <w:numPr>
+                                <w:ilvl w:val="0"/>
+                                <w:numId w:val="20"/>
+                              </w:numPr>
+                              <w:rPr>
+                                <w:rFonts w:ascii="Consolas" w:hAnsi="Consolas"/>
+                                <w:b/>
+                                <w:bCs/>
+                              </w:rPr>
+                            </w:pPr>
+                            <w:r>
+                              <w:rPr>
+                                <w:rFonts w:ascii="Consolas" w:hAnsi="Consolas"/>
+                                <w:b/>
+                                <w:bCs/>
+                              </w:rPr>
+                              <w:t>Epochs: 22</w:t>
+                            </w:r>
+                            <w:r>
+                              <w:rPr>
+                                <w:rFonts w:ascii="Consolas" w:hAnsi="Consolas"/>
+                                <w:b/>
+                                <w:bCs/>
+                              </w:rPr>
+                              <w:t xml:space="preserve"> </w:t>
+                            </w:r>
+                          </w:p>
+                          <w:p>
+                            <w:pPr>
+                              <w:pStyle w:val="Prrafodelista"/>
+                              <w:numPr>
+                                <w:ilvl w:val="0"/>
+                                <w:numId w:val="20"/>
+                              </w:numPr>
+                            </w:pPr>
+                            <w:r>
+                              <w:rPr>
+                                <w:rFonts w:ascii="Consolas" w:hAnsi="Consolas"/>
+                                <w:b/>
+                                <w:bCs/>
+                              </w:rPr>
+                              <w:t>lr: 0.001</w:t>
+                            </w:r>
+                            <w:r>
+                              <w:rPr>
+                                <w:rFonts w:ascii="Consolas" w:hAnsi="Consolas"/>
+                                <w:b/>
+                                <w:bCs/>
+                              </w:rPr>
+                              <w:t xml:space="preserve"> </w:t>
+                            </w:r>
+                          </w:p>
+                          <w:p>
+                            <w:pPr>
+                              <w:jc w:val="both"/>
+                            </w:pPr>
+                          </w:p>
+                          <w:p>
+                            <w:pPr>
+                              <w:jc w:val="both"/>
+                              <w:rPr>
+                                <w:b/>
+                                <w:bCs/>
+                                <w:i/>
+                                <w:iCs/>
+                              </w:rPr>
+                            </w:pPr>
+                          </w:p>
+                          <w:p>
+                            <w:pPr>
+                              <w:jc w:val="both"/>
+                              <w:rPr>
+                                <w:b/>
+                                <w:bCs/>
+                                <w:i/>
+                                <w:iCs/>
+                              </w:rPr>
+                            </w:pPr>
+                          </w:p>
+                          <w:p/>
+                        </w:txbxContent>
+                      </wps:txbx>
+                      <wps:bodyPr rot="0" spcFirstLastPara="0" vertOverflow="clip" horzOverflow="clip" vert="horz" wrap="square" lIns="91440" tIns="45720" rIns="91440" bIns="45720" numCol="1" spcCol="0" rtlCol="0" fromWordArt="0" anchor="t" anchorCtr="0" forceAA="0" compatLnSpc="1">
+                        <a:prstTxWarp prst="textNoShape">
+                          <a:avLst/>
+                        </a:prstTxWarp>
+                        <a:noAutofit/>
+                      </wps:bodyPr>
+                    </wps:wsp>
+                  </a:graphicData>
+                </a:graphic>
+                <wp14:sizeRelH relativeFrom="page">
+                  <wp14:pctWidth>0</wp14:pctWidth>
+                </wp14:sizeRelH>
+                <wp14:sizeRelV relativeFrom="margin">
+                  <wp14:pctHeight>0</wp14:pctHeight>
+                </wp14:sizeRelV>
+              </wp:anchor>
+            </w:drawing>
+          </mc:Choice>
+          <mc:Fallback>
+            <w:pict>
+              <v:shape w14:anchorId="49860801" id="Cuadro de texto 28" o:spid="_x0000_s1035" type="#_x0000_t202" style="position:absolute;left:0;text-align:left;margin-left:78.35pt;margin-top:.95pt;width:267pt;height:77pt;z-index:251693056;visibility:visible;mso-wrap-style:square;mso-width-percent:0;mso-height-percent:0;mso-wrap-distance-left:9pt;mso-wrap-distance-top:0;mso-wrap-distance-right:9pt;mso-wrap-distance-bottom:0;mso-position-horizontal:absolute;mso-position-horizontal-relative:margin;mso-position-vertical:absolute;mso-position-vertical-relative:text;mso-width-percent:0;mso-height-percent:0;mso-width-relative:page;mso-height-relative:margin;v-text-anchor:top" o:gfxdata="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" fillcolor="white [3201]" strokecolor="#f4b083 [1941]" strokeweight="1pt">
+                <v:textbox>
+                  <w:txbxContent>
+                    <w:p>
+                      <w:pPr>
+                        <w:jc w:val="both"/>
+                        <w:rPr>
+                          <w:b/>
+                          <w:bCs/>
+                          <w:i/>
+                          <w:iCs/>
+                        </w:rPr>
+                      </w:pPr>
+                      <w:r>
+                        <w:rPr>
+                          <w:b/>
+                          <w:bCs/>
+                          <w:i/>
+                          <w:iCs/>
+                        </w:rPr>
+                        <w:t>Valors definitius per a la realització de l’objectiu O4.3:</w:t>
+                      </w:r>
+                    </w:p>
+                    <w:p>
+                      <w:pPr>
+                        <w:pStyle w:val="Prrafodelista"/>
+                        <w:numPr>
+                          <w:ilvl w:val="0"/>
+                          <w:numId w:val="20"/>
+                        </w:numPr>
+                        <w:rPr>
+                          <w:rFonts w:ascii="Consolas" w:hAnsi="Consolas"/>
+                          <w:b/>
+                          <w:bCs/>
+                        </w:rPr>
+                      </w:pPr>
+                      <w:r>
+                        <w:rPr>
+                          <w:rFonts w:ascii="Consolas" w:hAnsi="Consolas"/>
+                          <w:b/>
+                          <w:bCs/>
+                        </w:rPr>
+                        <w:t>Batch_size: 512</w:t>
+                      </w:r>
+                    </w:p>
+                    <w:p>
+                      <w:pPr>
+                        <w:pStyle w:val="Prrafodelista"/>
+                        <w:numPr>
+                          <w:ilvl w:val="0"/>
+                          <w:numId w:val="20"/>
+                        </w:numPr>
+                        <w:rPr>
+                          <w:rFonts w:ascii="Consolas" w:hAnsi="Consolas"/>
+                          <w:b/>
+                          <w:bCs/>
+                        </w:rPr>
+                      </w:pPr>
+                      <w:r>
+                        <w:rPr>
+                          <w:rFonts w:ascii="Consolas" w:hAnsi="Consolas"/>
+                          <w:b/>
+                          <w:bCs/>
+                        </w:rPr>
+                        <w:t>Epochs: 22</w:t>
+                      </w:r>
+                      <w:r>
+                        <w:rPr>
+                          <w:rFonts w:ascii="Consolas" w:hAnsi="Consolas"/>
+                          <w:b/>
+                          <w:bCs/>
+                        </w:rPr>
+                        <w:t xml:space="preserve"> </w:t>
+                      </w:r>
+                    </w:p>
+                    <w:p>
+                      <w:pPr>
+                        <w:pStyle w:val="Prrafodelista"/>
+                        <w:numPr>
+                          <w:ilvl w:val="0"/>
+                          <w:numId w:val="20"/>
+                        </w:numPr>
+                      </w:pPr>
+                      <w:r>
+                        <w:rPr>
+                          <w:rFonts w:ascii="Consolas" w:hAnsi="Consolas"/>
+                          <w:b/>
+                          <w:bCs/>
+                        </w:rPr>
+                        <w:t>lr: 0.001</w:t>
+                      </w:r>
+                      <w:r>
+                        <w:rPr>
+                          <w:rFonts w:ascii="Consolas" w:hAnsi="Consolas"/>
+                          <w:b/>
+                          <w:bCs/>
+                        </w:rPr>
+                        <w:t xml:space="preserve"> </w:t>
+                      </w:r>
+                    </w:p>
+                    <w:p>
+                      <w:pPr>
+                        <w:jc w:val="both"/>
+                      </w:pPr>
+                    </w:p>
+                    <w:p>
+                      <w:pPr>
+                        <w:jc w:val="both"/>
+                        <w:rPr>
+                          <w:b/>
+                          <w:bCs/>
+                          <w:i/>
+                          <w:iCs/>
+                        </w:rPr>
+                      </w:pPr>
+                    </w:p>
+                    <w:p>
+                      <w:pPr>
+                        <w:jc w:val="both"/>
+                        <w:rPr>
+                          <w:b/>
+                          <w:bCs/>
+                          <w:i/>
+                          <w:iCs/>
+                        </w:rPr>
+                      </w:pPr>
+                    </w:p>
+                    <w:p/>
+                  </w:txbxContent>
+                </v:textbox>
+                <w10:wrap anchorx="margin"/>
+              </v:shape>
+            </w:pict>
+          </mc:Fallback>
+        </mc:AlternateContent>
+      </w:r>
       <w:r>
         <w:br w:type="page"/>
       </w:r>
@@ -6222,7 +7211,7 @@
         </w:rPr>
         <w:t xml:space="preserve">[3] - MD17 (Molecular Dynamics 17): </w:t>
       </w:r>
-      <w:hyperlink r:id="rId23" w:history="1">
+      <w:hyperlink r:id="rId25" w:history="1">
         <w:r>
           <w:t>https://paperswithcode.com/dataset/md17</w:t>
         </w:r>
@@ -6393,7 +7382,7 @@
         </w:rPr>
         <w:t xml:space="preserve">[8] – ASE oficial website, </w:t>
       </w:r>
-      <w:hyperlink r:id="rId24" w:anchor="row-objects" w:history="1">
+      <w:hyperlink r:id="rId26" w:anchor="row-objects" w:history="1">
         <w:r>
           <w:t>https://wiki.fysik.dtu.dk/ase/ase/db/db.html#row-objects</w:t>
         </w:r>
@@ -6417,8 +7406,8 @@
       </w:pPr>
     </w:p>
     <w:sectPr>
-      <w:headerReference w:type="default" r:id="rId25"/>
-      <w:footerReference w:type="default" r:id="rId26"/>
+      <w:headerReference w:type="default" r:id="rId27"/>
+      <w:footerReference w:type="default" r:id="rId28"/>
       <w:pgSz w:w="11906" w:h="16838"/>
       <w:pgMar w:top="1417" w:right="1701" w:bottom="1417" w:left="1701" w:header="708" w:footer="708" w:gutter="0"/>
       <w:cols w:space="708"/>
@@ -6669,6 +7658,118 @@
     </w:lvl>
   </w:abstractNum>
   <w:abstractNum w:abstractNumId="1" w15:restartNumberingAfterBreak="0">
+    <w:nsid w:val="19F74011"/>
+    <w:multiLevelType w:val="hybridMultilevel"/>
+    <w:tmpl w:val="AE0EC5B0"/>
+    <w:lvl w:ilvl="0" w:tplc="DCE282F0">
+      <w:numFmt w:val="bullet"/>
+      <w:lvlText w:val="-"/>
+      <w:lvlJc w:val="left"/>
+      <w:pPr>
+        <w:ind w:left="720" w:hanging="360"/>
+      </w:pPr>
+      <w:rPr>
+        <w:rFonts w:ascii="Consolas" w:eastAsiaTheme="minorEastAsia" w:hAnsi="Consolas" w:cstheme="minorBidi" w:hint="default"/>
+      </w:rPr>
+    </w:lvl>
+    <w:lvl w:ilvl="1" w:tplc="0C0A0003" w:tentative="1">
+      <w:start w:val="1"/>
+      <w:numFmt w:val="bullet"/>
+      <w:lvlText w:val="o"/>
+      <w:lvlJc w:val="left"/>
+      <w:pPr>
+        <w:ind w:left="1440" w:hanging="360"/>
+      </w:pPr>
+      <w:rPr>
+        <w:rFonts w:ascii="Courier New" w:hAnsi="Courier New" w:cs="Courier New" w:hint="default"/>
+      </w:rPr>
+    </w:lvl>
+    <w:lvl w:ilvl="2" w:tplc="0C0A0005" w:tentative="1">
+      <w:start w:val="1"/>
+      <w:numFmt w:val="bullet"/>
+      <w:lvlText w:val=""/>
+      <w:lvlJc w:val="left"/>
+      <w:pPr>
+        <w:ind w:left="2160" w:hanging="360"/>
+      </w:pPr>
+      <w:rPr>
+        <w:rFonts w:ascii="Wingdings" w:hAnsi="Wingdings" w:hint="default"/>
+      </w:rPr>
+    </w:lvl>
+    <w:lvl w:ilvl="3" w:tplc="0C0A0001" w:tentative="1">
+      <w:start w:val="1"/>
+      <w:numFmt w:val="bullet"/>
+      <w:lvlText w:val=""/>
+      <w:lvlJc w:val="left"/>
+      <w:pPr>
+        <w:ind w:left="2880" w:hanging="360"/>
+      </w:pPr>
+      <w:rPr>
+        <w:rFonts w:ascii="Symbol" w:hAnsi="Symbol" w:hint="default"/>
+      </w:rPr>
+    </w:lvl>
+    <w:lvl w:ilvl="4" w:tplc="0C0A0003" w:tentative="1">
+      <w:start w:val="1"/>
+      <w:numFmt w:val="bullet"/>
+      <w:lvlText w:val="o"/>
+      <w:lvlJc w:val="left"/>
+      <w:pPr>
+        <w:ind w:left="3600" w:hanging="360"/>
+      </w:pPr>
+      <w:rPr>
+        <w:rFonts w:ascii="Courier New" w:hAnsi="Courier New" w:cs="Courier New" w:hint="default"/>
+      </w:rPr>
+    </w:lvl>
+    <w:lvl w:ilvl="5" w:tplc="0C0A0005" w:tentative="1">
+      <w:start w:val="1"/>
+      <w:numFmt w:val="bullet"/>
+      <w:lvlText w:val=""/>
+      <w:lvlJc w:val="left"/>
+      <w:pPr>
+        <w:ind w:left="4320" w:hanging="360"/>
+      </w:pPr>
+      <w:rPr>
+        <w:rFonts w:ascii="Wingdings" w:hAnsi="Wingdings" w:hint="default"/>
+      </w:rPr>
+    </w:lvl>
+    <w:lvl w:ilvl="6" w:tplc="0C0A0001" w:tentative="1">
+      <w:start w:val="1"/>
+      <w:numFmt w:val="bullet"/>
+      <w:lvlText w:val=""/>
+      <w:lvlJc w:val="left"/>
+      <w:pPr>
+        <w:ind w:left="5040" w:hanging="360"/>
+      </w:pPr>
+      <w:rPr>
+        <w:rFonts w:ascii="Symbol" w:hAnsi="Symbol" w:hint="default"/>
+      </w:rPr>
+    </w:lvl>
+    <w:lvl w:ilvl="7" w:tplc="0C0A0003" w:tentative="1">
+      <w:start w:val="1"/>
+      <w:numFmt w:val="bullet"/>
+      <w:lvlText w:val="o"/>
+      <w:lvlJc w:val="left"/>
+      <w:pPr>
+        <w:ind w:left="5760" w:hanging="360"/>
+      </w:pPr>
+      <w:rPr>
+        <w:rFonts w:ascii="Courier New" w:hAnsi="Courier New" w:cs="Courier New" w:hint="default"/>
+      </w:rPr>
+    </w:lvl>
+    <w:lvl w:ilvl="8" w:tplc="0C0A0005" w:tentative="1">
+      <w:start w:val="1"/>
+      <w:numFmt w:val="bullet"/>
+      <w:lvlText w:val=""/>
+      <w:lvlJc w:val="left"/>
+      <w:pPr>
+        <w:ind w:left="6480" w:hanging="360"/>
+      </w:pPr>
+      <w:rPr>
+        <w:rFonts w:ascii="Wingdings" w:hAnsi="Wingdings" w:hint="default"/>
+      </w:rPr>
+    </w:lvl>
+  </w:abstractNum>
+  <w:abstractNum w:abstractNumId="2" w15:restartNumberingAfterBreak="0">
     <w:nsid w:val="32EA7E7A"/>
     <w:multiLevelType w:val="multilevel"/>
     <w:tmpl w:val="129E9164"/>
@@ -6813,7 +7914,7 @@
       </w:rPr>
     </w:lvl>
   </w:abstractNum>
-  <w:abstractNum w:abstractNumId="2" w15:restartNumberingAfterBreak="0">
+  <w:abstractNum w:abstractNumId="3" w15:restartNumberingAfterBreak="0">
     <w:nsid w:val="6303475F"/>
     <w:multiLevelType w:val="hybridMultilevel"/>
     <w:tmpl w:val="B1940AD2"/>
@@ -6900,10 +8001,10 @@
     </w:lvl>
   </w:abstractNum>
   <w:num w:numId="1" w16cid:durableId="770510008">
-    <w:abstractNumId w:val="1"/>
+    <w:abstractNumId w:val="2"/>
   </w:num>
   <w:num w:numId="2" w16cid:durableId="1281650484">
-    <w:abstractNumId w:val="2"/>
+    <w:abstractNumId w:val="3"/>
   </w:num>
   <w:num w:numId="3" w16cid:durableId="684214781">
     <w:abstractNumId w:val="0"/>
@@ -6952,6 +8053,12 @@
   </w:num>
   <w:num w:numId="18" w16cid:durableId="980114572">
     <w:abstractNumId w:val="0"/>
+  </w:num>
+  <w:num w:numId="19" w16cid:durableId="1202861208">
+    <w:abstractNumId w:val="0"/>
+  </w:num>
+  <w:num w:numId="20" w16cid:durableId="2128817103">
+    <w:abstractNumId w:val="1"/>
   </w:num>
   <w:numIdMacAtCleanup w:val="3"/>
 </w:numbering>
@@ -7355,7 +8462,7 @@
   <w:style w:type="paragraph" w:default="1" w:styleId="Normal">
     <w:name w:val="Normal"/>
     <w:qFormat/>
-    <w:rsid w:val="00ED30AE"/>
+    <w:rsid w:val="00095386"/>
     <w:rPr>
       <w:lang w:val="ca-ES"/>
     </w:rPr>

</xml_diff>